<commit_message>
Update Fragen für CE_SE-Interview.docx
</commit_message>
<xml_diff>
--- a/Fragen für CE_SE-Interview.docx
+++ b/Fragen für CE_SE-Interview.docx
@@ -4,7 +4,7 @@
   <w:body>
     <w:p>
       <w:pPr>
-        <w:pStyle w:val="ListParagraph"/>
+        <w:pStyle w:val="Listenabsatz"/>
         <w:numPr>
           <w:ilvl w:val="0"/>
           <w:numId w:val="2"/>
@@ -19,7 +19,7 @@
     </w:p>
     <w:p>
       <w:pPr>
-        <w:pStyle w:val="ListParagraph"/>
+        <w:pStyle w:val="Listenabsatz"/>
         <w:numPr>
           <w:ilvl w:val="0"/>
           <w:numId w:val="4"/>
@@ -34,27 +34,19 @@
     </w:p>
     <w:p>
       <w:pPr>
-        <w:pStyle w:val="ListParagraph"/>
+        <w:pStyle w:val="Listenabsatz"/>
         <w:numPr>
           <w:ilvl w:val="0"/>
           <w:numId w:val="4"/>
         </w:numPr>
       </w:pPr>
       <w:r>
-        <w:t xml:space="preserve">Wissen über </w:t>
-      </w:r>
-      <w:proofErr w:type="spellStart"/>
-      <w:r>
-        <w:t>PrimingEffect</w:t>
-      </w:r>
-      <w:proofErr w:type="spellEnd"/>
-      <w:r>
-        <w:t>? Falls nein -&gt; EGAL</w:t>
-      </w:r>
-    </w:p>
-    <w:p>
-      <w:pPr>
-        <w:pStyle w:val="ListParagraph"/>
+        <w:t>Wissen über PrimingEffect? Falls nein -&gt; EGAL</w:t>
+      </w:r>
+    </w:p>
+    <w:p>
+      <w:pPr>
+        <w:pStyle w:val="Listenabsatz"/>
         <w:numPr>
           <w:ilvl w:val="0"/>
           <w:numId w:val="4"/>
@@ -78,17 +70,14 @@
     </w:p>
     <w:p>
       <w:pPr>
-        <w:pStyle w:val="ListParagraph"/>
+        <w:pStyle w:val="Listenabsatz"/>
         <w:numPr>
           <w:ilvl w:val="0"/>
           <w:numId w:val="2"/>
         </w:numPr>
       </w:pPr>
       <w:r>
-        <w:t xml:space="preserve">(15. Im F.) In </w:t>
-      </w:r>
-      <w:r>
-        <w:t xml:space="preserve">welcher/-n </w:t>
+        <w:t xml:space="preserve">(15. Im F.) In welcher/-n </w:t>
       </w:r>
       <w:r>
         <w:t>Programmiersprache(n) wird die Software</w:t>
@@ -111,7 +100,7 @@
     </w:p>
     <w:p>
       <w:pPr>
-        <w:pStyle w:val="ListParagraph"/>
+        <w:pStyle w:val="Listenabsatz"/>
         <w:numPr>
           <w:ilvl w:val="0"/>
           <w:numId w:val="4"/>
@@ -129,7 +118,7 @@
     </w:p>
     <w:p>
       <w:pPr>
-        <w:pStyle w:val="ListParagraph"/>
+        <w:pStyle w:val="Listenabsatz"/>
         <w:numPr>
           <w:ilvl w:val="0"/>
           <w:numId w:val="2"/>
@@ -154,7 +143,7 @@
     </w:p>
     <w:p>
       <w:pPr>
-        <w:pStyle w:val="ListParagraph"/>
+        <w:pStyle w:val="Listenabsatz"/>
         <w:numPr>
           <w:ilvl w:val="1"/>
           <w:numId w:val="2"/>
@@ -185,7 +174,7 @@
     </w:p>
     <w:p>
       <w:pPr>
-        <w:pStyle w:val="ListParagraph"/>
+        <w:pStyle w:val="Listenabsatz"/>
         <w:numPr>
           <w:ilvl w:val="1"/>
           <w:numId w:val="2"/>
@@ -216,7 +205,7 @@
     </w:p>
     <w:p>
       <w:pPr>
-        <w:pStyle w:val="ListParagraph"/>
+        <w:pStyle w:val="Listenabsatz"/>
         <w:numPr>
           <w:ilvl w:val="1"/>
           <w:numId w:val="2"/>
@@ -229,7 +218,7 @@
     </w:p>
     <w:p>
       <w:pPr>
-        <w:pStyle w:val="ListParagraph"/>
+        <w:pStyle w:val="Listenabsatz"/>
         <w:numPr>
           <w:ilvl w:val="1"/>
           <w:numId w:val="2"/>
@@ -242,7 +231,7 @@
     </w:p>
     <w:p>
       <w:pPr>
-        <w:pStyle w:val="ListParagraph"/>
+        <w:pStyle w:val="Listenabsatz"/>
         <w:numPr>
           <w:ilvl w:val="0"/>
           <w:numId w:val="4"/>
@@ -255,7 +244,7 @@
     </w:p>
     <w:p>
       <w:pPr>
-        <w:pStyle w:val="ListParagraph"/>
+        <w:pStyle w:val="Listenabsatz"/>
         <w:numPr>
           <w:ilvl w:val="0"/>
           <w:numId w:val="4"/>
@@ -271,7 +260,7 @@
     </w:p>
     <w:p>
       <w:pPr>
-        <w:pStyle w:val="ListParagraph"/>
+        <w:pStyle w:val="Listenabsatz"/>
         <w:numPr>
           <w:ilvl w:val="0"/>
           <w:numId w:val="4"/>
@@ -284,7 +273,7 @@
     </w:p>
     <w:p>
       <w:pPr>
-        <w:pStyle w:val="ListParagraph"/>
+        <w:pStyle w:val="Listenabsatz"/>
         <w:numPr>
           <w:ilvl w:val="0"/>
           <w:numId w:val="4"/>
@@ -297,7 +286,7 @@
     </w:p>
     <w:p>
       <w:pPr>
-        <w:pStyle w:val="ListParagraph"/>
+        <w:pStyle w:val="Listenabsatz"/>
         <w:numPr>
           <w:ilvl w:val="0"/>
           <w:numId w:val="2"/>
@@ -305,15 +294,12 @@
         <w:jc w:val="left"/>
       </w:pPr>
       <w:r>
-        <w:t xml:space="preserve">(17. Im F.) </w:t>
-      </w:r>
-      <w:r>
-        <w:t>Welche Komponenten sind in der Architekturebene Front-End enthalten?</w:t>
-      </w:r>
-    </w:p>
-    <w:p>
-      <w:pPr>
-        <w:pStyle w:val="ListParagraph"/>
+        <w:t>(17. Im F.) Welche Komponenten sind in der Architekturebene Front-End enthalten?</w:t>
+      </w:r>
+    </w:p>
+    <w:p>
+      <w:pPr>
+        <w:pStyle w:val="Listenabsatz"/>
         <w:numPr>
           <w:ilvl w:val="0"/>
           <w:numId w:val="4"/>
@@ -321,12 +307,18 @@
         <w:jc w:val="left"/>
       </w:pPr>
       <w:r>
-        <w:t>Nach dem Gespräch von Frage 16. Neu entwerfen (Welche Client gibt es in Front-End; sind diese Komponenten oder wie Bezeichnet man diese)</w:t>
-      </w:r>
-    </w:p>
-    <w:p>
-      <w:pPr>
-        <w:pStyle w:val="ListParagraph"/>
+        <w:t>Nach dem Gespräch von Frage 16. Neu entwerfen (Welche Client gibt es in Front-End; sind diese Komponenten oder wie Bezeichnet man diese</w:t>
+      </w:r>
+      <w:r>
+        <w:t>?</w:t>
+      </w:r>
+      <w:r>
+        <w:t>)</w:t>
+      </w:r>
+    </w:p>
+    <w:p>
+      <w:pPr>
+        <w:pStyle w:val="Listenabsatz"/>
         <w:numPr>
           <w:ilvl w:val="0"/>
           <w:numId w:val="4"/>
@@ -339,7 +331,7 @@
     </w:p>
     <w:p>
       <w:pPr>
-        <w:pStyle w:val="ListParagraph"/>
+        <w:pStyle w:val="Listenabsatz"/>
         <w:numPr>
           <w:ilvl w:val="0"/>
           <w:numId w:val="2"/>
@@ -355,7 +347,7 @@
     </w:p>
     <w:p>
       <w:pPr>
-        <w:pStyle w:val="ListParagraph"/>
+        <w:pStyle w:val="Listenabsatz"/>
         <w:numPr>
           <w:ilvl w:val="0"/>
           <w:numId w:val="4"/>
@@ -371,14 +363,14 @@
     </w:p>
     <w:p>
       <w:pPr>
-        <w:pStyle w:val="ListParagraph"/>
+        <w:pStyle w:val="Listenabsatz"/>
         <w:ind w:left="1440"/>
         <w:jc w:val="left"/>
       </w:pPr>
     </w:p>
     <w:p>
       <w:pPr>
-        <w:pStyle w:val="ListParagraph"/>
+        <w:pStyle w:val="Listenabsatz"/>
         <w:numPr>
           <w:ilvl w:val="0"/>
           <w:numId w:val="2"/>
@@ -422,7 +414,7 @@
     </w:p>
     <w:p>
       <w:pPr>
-        <w:pStyle w:val="ListParagraph"/>
+        <w:pStyle w:val="Listenabsatz"/>
         <w:numPr>
           <w:ilvl w:val="0"/>
           <w:numId w:val="4"/>
@@ -435,7 +427,7 @@
     </w:p>
     <w:p>
       <w:pPr>
-        <w:pStyle w:val="ListParagraph"/>
+        <w:pStyle w:val="Listenabsatz"/>
         <w:numPr>
           <w:ilvl w:val="0"/>
           <w:numId w:val="2"/>
@@ -443,10 +435,7 @@
         <w:jc w:val="left"/>
       </w:pPr>
       <w:r>
-        <w:t xml:space="preserve"> </w:t>
-      </w:r>
-      <w:r>
-        <w:t xml:space="preserve">(34 im F.) </w:t>
+        <w:t xml:space="preserve"> (34 im F.) </w:t>
       </w:r>
       <w:r>
         <w:t xml:space="preserve">Wo existieren Probleme mit </w:t>
@@ -466,7 +455,7 @@
     </w:p>
     <w:p>
       <w:pPr>
-        <w:pStyle w:val="ListParagraph"/>
+        <w:pStyle w:val="Listenabsatz"/>
         <w:numPr>
           <w:ilvl w:val="0"/>
           <w:numId w:val="4"/>
@@ -476,25 +465,25 @@
       <w:r>
         <w:t>Was sind die häufigsten Probleme im Zusammenhang mit der alten Software (historisch)</w:t>
       </w:r>
-    </w:p>
-    <w:p>
-      <w:pPr>
-        <w:pStyle w:val="ListParagraph"/>
-        <w:numPr>
-          <w:ilvl w:val="0"/>
-          <w:numId w:val="4"/>
-        </w:numPr>
-        <w:jc w:val="left"/>
-      </w:pPr>
-      <w:r>
-        <w:t>An Ivan (min. 5 Probleme finden)</w:t>
+      <w:r>
+        <w:t xml:space="preserve"> - 5 Probleme aufzählen</w:t>
       </w:r>
       <w:bookmarkStart w:id="0" w:name="_GoBack"/>
       <w:bookmarkEnd w:id="0"/>
     </w:p>
     <w:p>
       <w:pPr>
-        <w:pStyle w:val="ListParagraph"/>
+        <w:pStyle w:val="Listenabsatz"/>
+        <w:numPr>
+          <w:ilvl w:val="0"/>
+          <w:numId w:val="4"/>
+        </w:numPr>
+        <w:jc w:val="left"/>
+      </w:pPr>
+    </w:p>
+    <w:p>
+      <w:pPr>
+        <w:pStyle w:val="Listenabsatz"/>
         <w:ind w:left="1440"/>
         <w:jc w:val="left"/>
       </w:pPr>
@@ -1408,17 +1397,17 @@
     <w:lsdException w:name="Hashtag" w:semiHidden="1" w:unhideWhenUsed="1"/>
     <w:lsdException w:name="Unresolved Mention" w:semiHidden="1" w:unhideWhenUsed="1"/>
   </w:latentStyles>
-  <w:style w:type="paragraph" w:default="1" w:styleId="Normal">
+  <w:style w:type="paragraph" w:default="1" w:styleId="Standard">
     <w:name w:val="Normal"/>
     <w:qFormat/>
   </w:style>
-  <w:style w:type="character" w:default="1" w:styleId="DefaultParagraphFont">
+  <w:style w:type="character" w:default="1" w:styleId="Absatz-Standardschriftart">
     <w:name w:val="Default Paragraph Font"/>
     <w:uiPriority w:val="1"/>
     <w:semiHidden/>
     <w:unhideWhenUsed/>
   </w:style>
-  <w:style w:type="table" w:default="1" w:styleId="TableNormal">
+  <w:style w:type="table" w:default="1" w:styleId="NormaleTabelle">
     <w:name w:val="Normal Table"/>
     <w:uiPriority w:val="99"/>
     <w:semiHidden/>
@@ -1433,15 +1422,15 @@
       </w:tblCellMar>
     </w:tblPr>
   </w:style>
-  <w:style w:type="numbering" w:default="1" w:styleId="NoList">
+  <w:style w:type="numbering" w:default="1" w:styleId="KeineListe">
     <w:name w:val="No List"/>
     <w:uiPriority w:val="99"/>
     <w:semiHidden/>
     <w:unhideWhenUsed/>
   </w:style>
-  <w:style w:type="paragraph" w:styleId="ListParagraph">
+  <w:style w:type="paragraph" w:styleId="Listenabsatz">
     <w:name w:val="List Paragraph"/>
-    <w:basedOn w:val="Normal"/>
+    <w:basedOn w:val="Standard"/>
     <w:uiPriority w:val="34"/>
     <w:qFormat/>
     <w:rsid w:val="008E3EC0"/>

</xml_diff>

<commit_message>
Fragen für Interview aktuell
</commit_message>
<xml_diff>
--- a/Fragen für CE_SE-Interview.docx
+++ b/Fragen für CE_SE-Interview.docx
@@ -2,6 +2,21 @@
 <file path=word/document.xml><?xml version="1.0" encoding="utf-8"?>
 <w:document xmlns:wpc="http://schemas.microsoft.com/office/word/2010/wordprocessingCanvas" xmlns:cx="http://schemas.microsoft.com/office/drawing/2014/chartex" xmlns:cx1="http://schemas.microsoft.com/office/drawing/2015/9/8/chartex" xmlns:cx2="http://schemas.microsoft.com/office/drawing/2015/10/21/chartex" xmlns:cx3="http://schemas.microsoft.com/office/drawing/2016/5/9/chartex" xmlns:cx4="http://schemas.microsoft.com/office/drawing/2016/5/10/chartex" xmlns:cx5="http://schemas.microsoft.com/office/drawing/2016/5/11/chartex" xmlns:cx6="http://schemas.microsoft.com/office/drawing/2016/5/12/chartex" xmlns:cx7="http://schemas.microsoft.com/office/drawing/2016/5/13/chartex" xmlns:cx8="http://schemas.microsoft.com/office/drawing/2016/5/14/chartex" xmlns:mc="http://schemas.openxmlformats.org/markup-compatibility/2006" xmlns:aink="http://schemas.microsoft.com/office/drawing/2016/ink" xmlns:am3d="http://schemas.microsoft.com/office/drawing/2017/model3d" xmlns:o="urn:schemas-microsoft-com:office:office" xmlns:r="http://schemas.openxmlformats.org/officeDocument/2006/relationships" xmlns:m="http://schemas.openxmlformats.org/officeDocument/2006/math" xmlns:v="urn:schemas-microsoft-com:vml" xmlns:wp14="http://schemas.microsoft.com/office/word/2010/wordprocessingDrawing" xmlns:wp="http://schemas.openxmlformats.org/drawingml/2006/wordprocessingDrawing" xmlns:w10="urn:schemas-microsoft-com:office:word" xmlns:w="http://schemas.openxmlformats.org/wordprocessingml/2006/main" xmlns:w14="http://schemas.microsoft.com/office/word/2010/wordml" xmlns:w15="http://schemas.microsoft.com/office/word/2012/wordml" xmlns:w16cid="http://schemas.microsoft.com/office/word/2016/wordml/cid" xmlns:w16se="http://schemas.microsoft.com/office/word/2015/wordml/symex" xmlns:wpg="http://schemas.microsoft.com/office/word/2010/wordprocessingGroup" xmlns:wpi="http://schemas.microsoft.com/office/word/2010/wordprocessingInk" xmlns:wne="http://schemas.microsoft.com/office/word/2006/wordml" xmlns:wps="http://schemas.microsoft.com/office/word/2010/wordprocessingShape" mc:Ignorable="w14 w15 w16se w16cid wp14">
   <w:body>
+    <w:p>
+      <w:pPr>
+        <w:rPr>
+          <w:b/>
+          <w:sz w:val="28"/>
+        </w:rPr>
+      </w:pPr>
+      <w:r>
+        <w:rPr>
+          <w:b/>
+          <w:sz w:val="28"/>
+        </w:rPr>
+        <w:t xml:space="preserve">Offene Fragen zum spezifischen Teil des Fragebogens </w:t>
+      </w:r>
+    </w:p>
     <w:p>
       <w:pPr>
         <w:pStyle w:val="Listenabsatz"/>
@@ -9,12 +24,30 @@
           <w:ilvl w:val="0"/>
           <w:numId w:val="2"/>
         </w:numPr>
+        <w:rPr>
+          <w:i/>
+        </w:rPr>
       </w:pPr>
       <w:r>
         <w:t xml:space="preserve">(6. im F.) </w:t>
       </w:r>
       <w:r>
+        <w:rPr>
+          <w:i/>
+        </w:rPr>
+        <w:t>„</w:t>
+      </w:r>
+      <w:r>
+        <w:rPr>
+          <w:i/>
+        </w:rPr>
         <w:t>Sind in Ihrem Unternehmen eigenentwickelte Softwareanwendungen in Betrieb / vorhanden?</w:t>
+      </w:r>
+      <w:r>
+        <w:rPr>
+          <w:i/>
+        </w:rPr>
+        <w:t>“</w:t>
       </w:r>
     </w:p>
     <w:p>
@@ -26,12 +59,157 @@
         </w:numPr>
       </w:pPr>
       <w:r>
-        <w:t>Was ist Eigenentwickelte-Software</w:t>
-      </w:r>
-      <w:r>
-        <w:t>? Eigenschaft, Definition, Merkmale und Literaturvorschläge</w:t>
-      </w:r>
-    </w:p>
+        <w:t xml:space="preserve">Was </w:t>
+      </w:r>
+      <w:r>
+        <w:t xml:space="preserve">versteht man unter einer </w:t>
+      </w:r>
+      <w:r>
+        <w:t>Eigenentwickelte</w:t>
+      </w:r>
+      <w:r>
+        <w:t>n</w:t>
+      </w:r>
+      <w:r>
+        <w:t>-Software</w:t>
+      </w:r>
+      <w:r>
+        <w:t>anwendung</w:t>
+      </w:r>
+      <w:r>
+        <w:t xml:space="preserve">? </w:t>
+      </w:r>
+      <w:r>
+        <w:rPr>
+          <w:b/>
+        </w:rPr>
+        <w:t>Eigenschaft</w:t>
+      </w:r>
+      <w:r>
+        <w:t xml:space="preserve">, </w:t>
+      </w:r>
+      <w:r>
+        <w:rPr>
+          <w:b/>
+        </w:rPr>
+        <w:t>Definition</w:t>
+      </w:r>
+      <w:r>
+        <w:t xml:space="preserve">, </w:t>
+      </w:r>
+      <w:r>
+        <w:rPr>
+          <w:b/>
+        </w:rPr>
+        <w:t>Merkmale</w:t>
+      </w:r>
+      <w:r>
+        <w:t xml:space="preserve"> und </w:t>
+      </w:r>
+      <w:r>
+        <w:rPr>
+          <w:b/>
+        </w:rPr>
+        <w:t>Literaturvorschläge</w:t>
+      </w:r>
+    </w:p>
+    <w:p>
+      <w:pPr>
+        <w:rPr>
+          <w:i/>
+        </w:rPr>
+      </w:pPr>
+      <w:r>
+        <w:rPr>
+          <w:i/>
+        </w:rPr>
+        <w:t>Softwareprodukt, (i</w:t>
+      </w:r>
+      <w:bookmarkStart w:id="0" w:name="_GoBack"/>
+      <w:bookmarkEnd w:id="0"/>
+      <w:r>
+        <w:rPr>
+          <w:i/>
+        </w:rPr>
+        <w:t>. d. R .</w:t>
+      </w:r>
+      <w:hyperlink r:id="rId7" w:history="1">
+        <w:r>
+          <w:rPr>
+            <w:i/>
+          </w:rPr>
+          <w:t>Anwendungssoftware</w:t>
+        </w:r>
+      </w:hyperlink>
+      <w:r>
+        <w:rPr>
+          <w:i/>
+        </w:rPr>
+        <w:t>), das als Einzelanfertigung für einen Kunden (ein</w:t>
+      </w:r>
+      <w:r>
+        <w:rPr>
+          <w:i/>
+        </w:rPr>
+        <w:t xml:space="preserve"> </w:t>
+      </w:r>
+      <w:hyperlink r:id="rId8" w:history="1">
+        <w:r>
+          <w:rPr>
+            <w:i/>
+          </w:rPr>
+          <w:t>Unternehmen</w:t>
+        </w:r>
+      </w:hyperlink>
+      <w:r>
+        <w:rPr>
+          <w:i/>
+        </w:rPr>
+        <w:t>) entwickelt wird. Individualsoftware wird exakt auf die technischen, organisatorischen und funktionalen</w:t>
+      </w:r>
+      <w:r>
+        <w:rPr>
+          <w:i/>
+        </w:rPr>
+        <w:t xml:space="preserve"> </w:t>
+      </w:r>
+      <w:hyperlink r:id="rId9" w:history="1">
+        <w:r>
+          <w:rPr>
+            <w:i/>
+          </w:rPr>
+          <w:t>Anforderungen</w:t>
+        </w:r>
+      </w:hyperlink>
+      <w:r>
+        <w:rPr>
+          <w:i/>
+        </w:rPr>
+        <w:t xml:space="preserve"> </w:t>
+      </w:r>
+      <w:r>
+        <w:rPr>
+          <w:i/>
+        </w:rPr>
+        <w:t>des Auftraggebers zugeschnitten.</w:t>
+      </w:r>
+    </w:p>
+    <w:p>
+      <w:pPr>
+        <w:rPr>
+          <w:i/>
+        </w:rPr>
+      </w:pPr>
+      <w:r>
+        <w:rPr>
+          <w:i/>
+        </w:rPr>
+        <w:t>Individualsoftware wird auf Basis kundenspezifischer Anforderungen maßgeschneidert entwickelt. Dabei kann die Software vom anwendenden Unternehmen entweder selbst erstellt oder von einem Softwarehaus extern bezogen werden.</w:t>
+      </w:r>
+    </w:p>
+    <w:p/>
+    <w:p/>
+    <w:p/>
     <w:p>
       <w:pPr>
         <w:pStyle w:val="Listenabsatz"/>
@@ -41,15 +219,104 @@
         </w:numPr>
       </w:pPr>
       <w:r>
-        <w:t xml:space="preserve">Wissen über </w:t>
-      </w:r>
-      <w:proofErr w:type="spellStart"/>
-      <w:r>
-        <w:t>PrimingEffect</w:t>
-      </w:r>
-      <w:proofErr w:type="spellEnd"/>
-      <w:r>
-        <w:t>? Falls nein -&gt; EGAL</w:t>
+        <w:t xml:space="preserve">Ab wann ist es keine Standardsoftware mehr? </w:t>
+      </w:r>
+      <w:r>
+        <w:t>(</w:t>
+      </w:r>
+      <w:r>
+        <w:t>Bzw. Ab w</w:t>
+      </w:r>
+      <w:r>
+        <w:t xml:space="preserve">ann </w:t>
+      </w:r>
+      <w:r>
+        <w:t>bezeichnet man eine Softwareanwendung als eigenentwickelt</w:t>
+      </w:r>
+      <w:r>
+        <w:t>?</w:t>
+      </w:r>
+      <w:r>
+        <w:t xml:space="preserve"> </w:t>
+      </w:r>
+      <w:r>
+        <w:sym w:font="Wingdings" w:char="F0E0"/>
+      </w:r>
+      <w:r>
+        <w:t xml:space="preserve"> </w:t>
+      </w:r>
+      <w:r>
+        <w:rPr>
+          <w:b/>
+        </w:rPr>
+        <w:t>Konkrete</w:t>
+      </w:r>
+      <w:r>
+        <w:t xml:space="preserve"> </w:t>
+      </w:r>
+      <w:r>
+        <w:rPr>
+          <w:b/>
+        </w:rPr>
+        <w:t>Abgrenzung</w:t>
+      </w:r>
+      <w:r>
+        <w:t xml:space="preserve"> zwischen Standard</w:t>
+      </w:r>
+      <w:r>
+        <w:t xml:space="preserve"> Softwareanwendung</w:t>
+      </w:r>
+      <w:r>
+        <w:t xml:space="preserve"> &amp; Eigenentwickelte Softwareanwendung</w:t>
+      </w:r>
+      <w:r>
+        <w:t xml:space="preserve"> (Von Grund auf selbst programmiert?)</w:t>
+      </w:r>
+    </w:p>
+    <w:p/>
+    <w:p/>
+    <w:p/>
+    <w:p/>
+    <w:p>
+      <w:pPr>
+        <w:pStyle w:val="Listenabsatz"/>
+        <w:numPr>
+          <w:ilvl w:val="0"/>
+          <w:numId w:val="2"/>
+        </w:numPr>
+      </w:pPr>
+      <w:r>
+        <w:t xml:space="preserve">(15. Im F.) </w:t>
+      </w:r>
+      <w:r>
+        <w:rPr>
+          <w:i/>
+        </w:rPr>
+        <w:t>„</w:t>
+      </w:r>
+      <w:r>
+        <w:rPr>
+          <w:i/>
+        </w:rPr>
+        <w:t>In welcher/-n Programmiersprache(n) wird die Softwareanwendung betrieben?</w:t>
+      </w:r>
+      <w:r>
+        <w:rPr>
+          <w:i/>
+        </w:rPr>
+        <w:t>“</w:t>
+      </w:r>
+      <w:r>
+        <w:rPr>
+          <w:i/>
+        </w:rPr>
+        <w:t xml:space="preserve"> (Auswahl</w:t>
+      </w:r>
+      <w:r>
+        <w:rPr>
+          <w:i/>
+        </w:rPr>
+        <w:t>möglichkeiten + offene Antwort)</w:t>
       </w:r>
     </w:p>
     <w:p>
@@ -61,30 +328,50 @@
         </w:numPr>
       </w:pPr>
       <w:r>
-        <w:t xml:space="preserve">Ab wann ist es keine Standardsoftware mehr? </w:t>
-      </w:r>
-      <w:r>
-        <w:t>(</w:t>
-      </w:r>
-      <w:r>
-        <w:t>Bzw. w</w:t>
-      </w:r>
-      <w:r>
-        <w:t>ann fängt die Eigenentwicklung an?</w:t>
+        <w:t xml:space="preserve">Welche Programmiersprachen </w:t>
+      </w:r>
+      <w:r>
+        <w:t>waren/sind</w:t>
       </w:r>
       <w:r>
         <w:t xml:space="preserve"> </w:t>
       </w:r>
       <w:r>
+        <w:t xml:space="preserve">am </w:t>
+      </w:r>
+      <w:r>
+        <w:t>häufigsten</w:t>
+      </w:r>
+      <w:r>
+        <w:t xml:space="preserve"> </w:t>
+      </w:r>
+      <w:r>
+        <w:t xml:space="preserve">in Verwendung? </w:t>
+      </w:r>
+      <w:r>
+        <w:t>(Historisch</w:t>
+      </w:r>
+      <w:r>
+        <w:t xml:space="preserve">e Entwicklung der Programmiersprachen, </w:t>
+      </w:r>
+      <w:r>
+        <w:lastRenderedPageBreak/>
+        <w:t>Welche waren Top 5 bis Top 10</w:t>
+      </w:r>
+      <w:r>
+        <w:t xml:space="preserve">) </w:t>
+      </w:r>
+      <w:r>
         <w:sym w:font="Wingdings" w:char="F0E0"/>
       </w:r>
       <w:r>
-        <w:t xml:space="preserve"> Konkrete Abgrenzung zwischen Standardsystem &amp; Eigenentwickelte Softwareanwendung</w:t>
-      </w:r>
-      <w:r>
-        <w:t>)</w:t>
-      </w:r>
-    </w:p>
+        <w:t xml:space="preserve"> Implementierungszeitraum zeitlich abgegrenzt (1970-2010, 10Jahre Abgrenzung)</w:t>
+      </w:r>
+    </w:p>
+    <w:p/>
+    <w:p/>
+    <w:p/>
+    <w:p/>
     <w:p>
       <w:pPr>
         <w:pStyle w:val="Listenabsatz"/>
@@ -92,27 +379,319 @@
           <w:ilvl w:val="0"/>
           <w:numId w:val="2"/>
         </w:numPr>
-      </w:pPr>
-      <w:r>
-        <w:t xml:space="preserve">(15. Im F.) In welcher/-n </w:t>
-      </w:r>
-      <w:r>
-        <w:t>Programmiersprache(n) wird die Software</w:t>
-      </w:r>
-      <w:r>
-        <w:t>anwendung</w:t>
+        <w:jc w:val="left"/>
+      </w:pPr>
+      <w:r>
+        <w:t xml:space="preserve">(16. Im F.) </w:t>
+      </w:r>
+      <w:r>
+        <w:rPr>
+          <w:i/>
+        </w:rPr>
+        <w:t>„</w:t>
+      </w:r>
+      <w:r>
+        <w:rPr>
+          <w:i/>
+        </w:rPr>
+        <w:t>Wie ist die Architektur der eigenentwickelten Softwareanwendung beschaffen?</w:t>
+      </w:r>
+      <w:r>
+        <w:rPr>
+          <w:i/>
+        </w:rPr>
+        <w:t>“</w:t>
+      </w:r>
+      <w:r>
+        <w:rPr>
+          <w:i/>
+        </w:rPr>
+        <w:t xml:space="preserve"> (Auswa</w:t>
+      </w:r>
+      <w:r>
+        <w:rPr>
+          <w:i/>
+        </w:rPr>
+        <w:t>hlmöglichkeit + offene Antwort)</w:t>
+      </w:r>
+    </w:p>
+    <w:p>
+      <w:pPr>
+        <w:pStyle w:val="Listenabsatz"/>
+        <w:numPr>
+          <w:ilvl w:val="1"/>
+          <w:numId w:val="2"/>
+        </w:numPr>
+        <w:jc w:val="left"/>
+      </w:pPr>
+      <w:r>
+        <w:t>3 Schichtenarchitektur (Präsentation</w:t>
+      </w:r>
+      <w:r>
+        <w:t>/Front-End</w:t>
+      </w:r>
+      <w:r>
+        <w:t xml:space="preserve"> – Logik</w:t>
+      </w:r>
+      <w:r>
+        <w:t>/Back-End</w:t>
+      </w:r>
+      <w:r>
+        <w:t xml:space="preserve"> – Daten</w:t>
+      </w:r>
+      <w:r>
+        <w:t>/Data Layer</w:t>
+      </w:r>
+      <w:r>
+        <w:t>)</w:t>
+      </w:r>
+    </w:p>
+    <w:p>
+      <w:pPr>
+        <w:pStyle w:val="Listenabsatz"/>
+        <w:numPr>
+          <w:ilvl w:val="1"/>
+          <w:numId w:val="2"/>
+        </w:numPr>
+        <w:jc w:val="left"/>
+      </w:pPr>
+      <w:r>
+        <w:t>2 Schichtenarchitektu</w:t>
+      </w:r>
+      <w:r>
+        <w:t>r (Präsentation &amp; Logik (Front-End &amp; Back-End vereint) – Daten (Data Layer)</w:t>
+      </w:r>
+    </w:p>
+    <w:p>
+      <w:pPr>
+        <w:pStyle w:val="Listenabsatz"/>
+        <w:numPr>
+          <w:ilvl w:val="1"/>
+          <w:numId w:val="2"/>
+        </w:numPr>
+        <w:jc w:val="left"/>
+      </w:pPr>
+      <w:r>
+        <w:t>…</w:t>
+      </w:r>
+    </w:p>
+    <w:p>
+      <w:pPr>
+        <w:pStyle w:val="Listenabsatz"/>
+        <w:numPr>
+          <w:ilvl w:val="1"/>
+          <w:numId w:val="2"/>
+        </w:numPr>
+        <w:jc w:val="left"/>
+      </w:pPr>
+      <w:r>
+        <w:t>Sonstige:</w:t>
       </w:r>
       <w:r>
         <w:t xml:space="preserve"> </w:t>
       </w:r>
       <w:r>
-        <w:t>betrieben</w:t>
-      </w:r>
-      <w:r>
-        <w:t>?</w:t>
-      </w:r>
-      <w:r>
-        <w:t xml:space="preserve"> (Auswahlmöglichkeiten + offene Antwort)?</w:t>
+        <w:rPr>
+          <w:b/>
+        </w:rPr>
+        <w:t>(Herausfinden welche Schichtenarchitekturen außer a &amp; b es noch gibt!)</w:t>
+      </w:r>
+    </w:p>
+    <w:p>
+      <w:pPr>
+        <w:jc w:val="left"/>
+      </w:pPr>
+    </w:p>
+    <w:p>
+      <w:pPr>
+        <w:jc w:val="left"/>
+      </w:pPr>
+    </w:p>
+    <w:p>
+      <w:pPr>
+        <w:jc w:val="left"/>
+      </w:pPr>
+    </w:p>
+    <w:p>
+      <w:pPr>
+        <w:jc w:val="left"/>
+      </w:pPr>
+    </w:p>
+    <w:p>
+      <w:pPr>
+        <w:pStyle w:val="Listenabsatz"/>
+        <w:numPr>
+          <w:ilvl w:val="0"/>
+          <w:numId w:val="2"/>
+        </w:numPr>
+        <w:jc w:val="left"/>
+        <w:rPr>
+          <w:i/>
+        </w:rPr>
+      </w:pPr>
+      <w:r>
+        <w:rPr>
+          <w:i/>
+        </w:rPr>
+        <w:t xml:space="preserve"> </w:t>
+      </w:r>
+      <w:r>
+        <w:rPr>
+          <w:i/>
+        </w:rPr>
+        <w:t>(17. Im F.) Welche Komponenten</w:t>
+      </w:r>
+      <w:r>
+        <w:rPr>
+          <w:i/>
+        </w:rPr>
+        <w:t>/Clients</w:t>
+      </w:r>
+      <w:r>
+        <w:rPr>
+          <w:i/>
+        </w:rPr>
+        <w:t xml:space="preserve"> sind in der Architekturebene Front-End enthalten?</w:t>
+      </w:r>
+    </w:p>
+    <w:p>
+      <w:pPr>
+        <w:jc w:val="left"/>
+      </w:pPr>
+    </w:p>
+    <w:p>
+      <w:pPr>
+        <w:jc w:val="left"/>
+      </w:pPr>
+    </w:p>
+    <w:p>
+      <w:pPr>
+        <w:pStyle w:val="Listenabsatz"/>
+        <w:numPr>
+          <w:ilvl w:val="0"/>
+          <w:numId w:val="2"/>
+        </w:numPr>
+        <w:jc w:val="left"/>
+        <w:rPr>
+          <w:i/>
+        </w:rPr>
+      </w:pPr>
+      <w:r>
+        <w:rPr>
+          <w:i/>
+        </w:rPr>
+        <w:t>(20. Im F.)  Wie ist die Datenhaltung der eigenentwickelten</w:t>
+      </w:r>
+      <w:r>
+        <w:rPr>
+          <w:i/>
+          <w:lang w:val="de-AT"/>
+        </w:rPr>
+        <w:t xml:space="preserve"> Softwareanwendung beschaffen? (Auswahlmöglichkeit)</w:t>
+      </w:r>
+    </w:p>
+    <w:p>
+      <w:pPr>
+        <w:pStyle w:val="Listenabsatz"/>
+        <w:numPr>
+          <w:ilvl w:val="0"/>
+          <w:numId w:val="7"/>
+        </w:numPr>
+        <w:jc w:val="left"/>
+      </w:pPr>
+      <w:r>
+        <w:rPr>
+          <w:b/>
+        </w:rPr>
+        <w:t>W</w:t>
+      </w:r>
+      <w:r>
+        <w:rPr>
+          <w:b/>
+        </w:rPr>
+        <w:t>eitere Antwortmöglichkeiten</w:t>
+      </w:r>
+      <w:r>
+        <w:t xml:space="preserve"> außer zentral und dezentral in Bezug auf Datenhaltung</w:t>
+      </w:r>
+    </w:p>
+    <w:p>
+      <w:pPr>
+        <w:jc w:val="left"/>
+      </w:pPr>
+    </w:p>
+    <w:p>
+      <w:pPr>
+        <w:jc w:val="left"/>
+      </w:pPr>
+    </w:p>
+    <w:p>
+      <w:pPr>
+        <w:jc w:val="left"/>
+      </w:pPr>
+    </w:p>
+    <w:p>
+      <w:pPr>
+        <w:jc w:val="left"/>
+      </w:pPr>
+    </w:p>
+    <w:p>
+      <w:pPr>
+        <w:pStyle w:val="Listenabsatz"/>
+        <w:numPr>
+          <w:ilvl w:val="0"/>
+          <w:numId w:val="2"/>
+        </w:numPr>
+        <w:jc w:val="left"/>
+        <w:rPr>
+          <w:i/>
+        </w:rPr>
+      </w:pPr>
+      <w:r>
+        <w:rPr>
+          <w:i/>
+        </w:rPr>
+        <w:t xml:space="preserve">(23. Im F.) </w:t>
+      </w:r>
+      <w:r>
+        <w:rPr>
+          <w:i/>
+        </w:rPr>
+        <w:t>Wie/Wo wird die eigenentwickelte Softwareanwendung betrieben?</w:t>
+      </w:r>
+      <w:r>
+        <w:rPr>
+          <w:i/>
+        </w:rPr>
+        <w:t xml:space="preserve"> (eigenes Rechenzentrum, on-</w:t>
+      </w:r>
+      <w:proofErr w:type="spellStart"/>
+      <w:r>
+        <w:rPr>
+          <w:i/>
+        </w:rPr>
+        <w:t>premise</w:t>
+      </w:r>
+      <w:proofErr w:type="spellEnd"/>
+      <w:r>
+        <w:rPr>
+          <w:i/>
+        </w:rPr>
+        <w:t xml:space="preserve">, </w:t>
+      </w:r>
+      <w:proofErr w:type="spellStart"/>
+      <w:r>
+        <w:rPr>
+          <w:i/>
+        </w:rPr>
+        <w:t>cloud</w:t>
+      </w:r>
+      <w:proofErr w:type="spellEnd"/>
+      <w:r>
+        <w:rPr>
+          <w:i/>
+        </w:rPr>
+        <w:t>, hybrid)</w:t>
       </w:r>
     </w:p>
     <w:p>
@@ -122,22 +701,52 @@
           <w:ilvl w:val="0"/>
           <w:numId w:val="4"/>
         </w:numPr>
-      </w:pPr>
-      <w:r>
-        <w:t xml:space="preserve">Welche Programmiersprachen sind die </w:t>
-      </w:r>
-      <w:r>
-        <w:t>häufigsten</w:t>
-      </w:r>
-      <w:r>
-        <w:t xml:space="preserve"> (Historisch</w:t>
-      </w:r>
-      <w:r>
-        <w:t>e Entwicklung der Programmiersprachen, Welche waren Top 5 bis Top 10</w:t>
-      </w:r>
-      <w:r>
-        <w:t>)?</w:t>
-      </w:r>
+        <w:jc w:val="left"/>
+      </w:pPr>
+      <w:r>
+        <w:t xml:space="preserve">Welche </w:t>
+      </w:r>
+      <w:r>
+        <w:rPr>
+          <w:b/>
+        </w:rPr>
+        <w:t>Arten</w:t>
+      </w:r>
+      <w:r>
+        <w:t xml:space="preserve"> von </w:t>
+      </w:r>
+      <w:r>
+        <w:rPr>
+          <w:b/>
+        </w:rPr>
+        <w:t>Outsourcing</w:t>
+      </w:r>
+      <w:r>
+        <w:t xml:space="preserve"> gibt es?</w:t>
+      </w:r>
+      <w:r>
+        <w:t>!</w:t>
+      </w:r>
+    </w:p>
+    <w:p>
+      <w:pPr>
+        <w:jc w:val="left"/>
+      </w:pPr>
+    </w:p>
+    <w:p>
+      <w:pPr>
+        <w:jc w:val="left"/>
+      </w:pPr>
+    </w:p>
+    <w:p>
+      <w:pPr>
+        <w:jc w:val="left"/>
+      </w:pPr>
+    </w:p>
+    <w:p>
+      <w:pPr>
+        <w:jc w:val="left"/>
+      </w:pPr>
     </w:p>
     <w:p>
       <w:pPr>
@@ -147,103 +756,43 @@
           <w:numId w:val="2"/>
         </w:numPr>
         <w:jc w:val="left"/>
-      </w:pPr>
-      <w:r>
-        <w:t xml:space="preserve">(16. Im F.) </w:t>
-      </w:r>
-      <w:r>
-        <w:t xml:space="preserve">Wie </w:t>
-      </w:r>
-      <w:r>
-        <w:t xml:space="preserve">ist die </w:t>
-      </w:r>
-      <w:r>
-        <w:t>Architektur</w:t>
-      </w:r>
-      <w:r>
-        <w:t xml:space="preserve"> der eigenentwickelten Softwareanwendung beschaffen? (Auswahlmöglichkeit + offene Antwort) – NOCH AUSZUBAUEN</w:t>
-      </w:r>
-    </w:p>
-    <w:p>
-      <w:pPr>
-        <w:pStyle w:val="Listenabsatz"/>
-        <w:numPr>
-          <w:ilvl w:val="1"/>
-          <w:numId w:val="2"/>
-        </w:numPr>
-        <w:jc w:val="left"/>
-      </w:pPr>
-      <w:r>
-        <w:t>3 Schichtenarchitektur (Präsentation</w:t>
-      </w:r>
-      <w:r>
-        <w:t>/Front-End</w:t>
-      </w:r>
-      <w:r>
-        <w:t xml:space="preserve"> – Logik</w:t>
-      </w:r>
-      <w:r>
-        <w:t>/Back-End</w:t>
-      </w:r>
-      <w:r>
-        <w:t xml:space="preserve"> – Daten</w:t>
-      </w:r>
-      <w:r>
-        <w:t>/Data Layer</w:t>
-      </w:r>
-      <w:r>
-        <w:t>)</w:t>
-      </w:r>
-    </w:p>
-    <w:p>
-      <w:pPr>
-        <w:pStyle w:val="Listenabsatz"/>
-        <w:numPr>
-          <w:ilvl w:val="1"/>
-          <w:numId w:val="2"/>
-        </w:numPr>
-        <w:jc w:val="left"/>
-      </w:pPr>
-      <w:r>
-        <w:t>2 Schichtenarchitektu</w:t>
-      </w:r>
-      <w:r>
-        <w:t>r (Präsentation &amp; Logik (Front-End &amp; Back-End vereint) – Daten (Data Layer)</w:t>
-      </w:r>
-    </w:p>
-    <w:p>
-      <w:pPr>
-        <w:pStyle w:val="Listenabsatz"/>
-        <w:numPr>
-          <w:ilvl w:val="1"/>
-          <w:numId w:val="2"/>
-        </w:numPr>
-        <w:jc w:val="left"/>
-      </w:pPr>
-      <w:r>
-        <w:t>…</w:t>
-      </w:r>
-    </w:p>
-    <w:p>
-      <w:pPr>
-        <w:pStyle w:val="Listenabsatz"/>
-        <w:numPr>
-          <w:ilvl w:val="1"/>
-          <w:numId w:val="2"/>
-        </w:numPr>
-        <w:jc w:val="left"/>
-      </w:pPr>
-      <w:r>
-        <w:t>Sonstige:</w:t>
-      </w:r>
-      <w:r>
-        <w:t xml:space="preserve"> </w:t>
-      </w:r>
-      <w:r>
-        <w:rPr>
-          <w:b/>
-        </w:rPr>
-        <w:t>(Herausfinden welche Schichtenarchitekturen außer a &amp; b es noch gibt!)</w:t>
+        <w:rPr>
+          <w:i/>
+        </w:rPr>
+      </w:pPr>
+      <w:r>
+        <w:rPr>
+          <w:i/>
+          <w:lang w:val="de-AT"/>
+        </w:rPr>
+        <w:t>(25</w:t>
+      </w:r>
+      <w:r>
+        <w:rPr>
+          <w:i/>
+          <w:lang w:val="de-AT"/>
+        </w:rPr>
+        <w:t xml:space="preserve"> im F.</w:t>
+      </w:r>
+      <w:r>
+        <w:rPr>
+          <w:i/>
+          <w:lang w:val="de-AT"/>
+        </w:rPr>
+        <w:t xml:space="preserve">) Was ist der häufigste Typ vom </w:t>
+      </w:r>
+      <w:r>
+        <w:rPr>
+          <w:i/>
+        </w:rPr>
+        <w:t>Konnektor</w:t>
+      </w:r>
+      <w:r>
+        <w:rPr>
+          <w:i/>
+          <w:lang w:val="de-AT"/>
+        </w:rPr>
+        <w:t>?</w:t>
       </w:r>
     </w:p>
     <w:p>
@@ -256,53 +805,88 @@
         <w:jc w:val="left"/>
       </w:pPr>
       <w:r>
-        <w:t>Welche Client Server Beziehungen gibt es?</w:t>
-      </w:r>
-    </w:p>
-    <w:p>
-      <w:pPr>
-        <w:pStyle w:val="Listenabsatz"/>
-        <w:numPr>
-          <w:ilvl w:val="0"/>
-          <w:numId w:val="4"/>
-        </w:numPr>
-        <w:jc w:val="left"/>
-      </w:pPr>
-      <w:r>
-        <w:t xml:space="preserve">Webanwendungen und </w:t>
-      </w:r>
-      <w:r>
-        <w:t>Desktopanwendungen?</w:t>
-      </w:r>
-    </w:p>
-    <w:p>
-      <w:pPr>
-        <w:pStyle w:val="Listenabsatz"/>
-        <w:numPr>
-          <w:ilvl w:val="0"/>
-          <w:numId w:val="4"/>
-        </w:numPr>
-        <w:jc w:val="left"/>
-      </w:pPr>
-      <w:r>
-        <w:t>Welche Art von Client gibt es?</w:t>
-      </w:r>
-    </w:p>
-    <w:p>
-      <w:pPr>
-        <w:pStyle w:val="Listenabsatz"/>
-        <w:numPr>
-          <w:ilvl w:val="0"/>
-          <w:numId w:val="4"/>
-        </w:numPr>
-        <w:jc w:val="left"/>
-      </w:pPr>
-      <w:r>
-        <w:t>Fragenvorschläge des Instituts erfragen</w:t>
-      </w:r>
-      <w:r>
-        <w:t xml:space="preserve"> / ermitteln</w:t>
-      </w:r>
+        <w:t>Welche</w:t>
+      </w:r>
+      <w:r>
+        <w:t xml:space="preserve"> </w:t>
+      </w:r>
+      <w:r>
+        <w:rPr>
+          <w:b/>
+        </w:rPr>
+        <w:t>Arten</w:t>
+      </w:r>
+      <w:r>
+        <w:t xml:space="preserve"> von </w:t>
+      </w:r>
+      <w:r>
+        <w:rPr>
+          <w:b/>
+        </w:rPr>
+        <w:t>Konnektoren</w:t>
+      </w:r>
+      <w:r>
+        <w:t xml:space="preserve"> gibt es?</w:t>
+      </w:r>
+      <w:r>
+        <w:t xml:space="preserve"> (</w:t>
+      </w:r>
+      <w:proofErr w:type="spellStart"/>
+      <w:proofErr w:type="gramStart"/>
+      <w:r>
+        <w:t>Datenbankkonnektor</w:t>
+      </w:r>
+      <w:proofErr w:type="spellEnd"/>
+      <w:r>
+        <w:t>,…</w:t>
+      </w:r>
+      <w:proofErr w:type="gramEnd"/>
+      <w:r>
+        <w:t>)</w:t>
+      </w:r>
+      <w:r>
+        <w:t xml:space="preserve"> </w:t>
+      </w:r>
+      <w:r>
+        <w:t xml:space="preserve">&amp; Welches </w:t>
+      </w:r>
+      <w:r>
+        <w:rPr>
+          <w:b/>
+        </w:rPr>
+        <w:t>Format</w:t>
+      </w:r>
+      <w:r>
+        <w:t xml:space="preserve"> haben Konnektoren? (XML, </w:t>
+      </w:r>
+      <w:proofErr w:type="gramStart"/>
+      <w:r>
+        <w:t>JAR,…</w:t>
+      </w:r>
+      <w:proofErr w:type="gramEnd"/>
+      <w:r>
+        <w:t>)</w:t>
+      </w:r>
+    </w:p>
+    <w:p>
+      <w:pPr>
+        <w:jc w:val="left"/>
+      </w:pPr>
+    </w:p>
+    <w:p>
+      <w:pPr>
+        <w:jc w:val="left"/>
+      </w:pPr>
+    </w:p>
+    <w:p>
+      <w:pPr>
+        <w:jc w:val="left"/>
+      </w:pPr>
+    </w:p>
+    <w:p>
+      <w:pPr>
+        <w:jc w:val="left"/>
+      </w:pPr>
     </w:p>
     <w:p>
       <w:pPr>
@@ -314,240 +898,56 @@
         <w:jc w:val="left"/>
       </w:pPr>
       <w:r>
-        <w:t>(17. Im F.) Welche Komponenten sind in der Architekturebene Front-End enthalten?</w:t>
+        <w:rPr>
+          <w:i/>
+        </w:rPr>
+        <w:t xml:space="preserve"> (34 im F.) Wo existieren Probleme mit Ihrer eigenentwickelten Softwareanwendung?</w:t>
       </w:r>
     </w:p>
     <w:p>
       <w:pPr>
         <w:pStyle w:val="Listenabsatz"/>
-        <w:numPr>
-          <w:ilvl w:val="0"/>
-          <w:numId w:val="4"/>
-        </w:numPr>
-        <w:jc w:val="left"/>
-      </w:pPr>
-      <w:r>
-        <w:t xml:space="preserve">Nach dem Gespräch von Frage 16. Neu entwerfen (Welche Client gibt es in Front-End; sind diese Komponenten oder wie </w:t>
-      </w:r>
-      <w:r>
-        <w:t>bezeichnet</w:t>
-      </w:r>
-      <w:r>
-        <w:t xml:space="preserve"> man diese</w:t>
-      </w:r>
-      <w:r>
-        <w:t>?</w:t>
-      </w:r>
-      <w:r>
-        <w:t>)</w:t>
-      </w:r>
-    </w:p>
-    <w:p>
-      <w:pPr>
-        <w:pStyle w:val="Listenabsatz"/>
-        <w:numPr>
-          <w:ilvl w:val="0"/>
-          <w:numId w:val="4"/>
-        </w:numPr>
-        <w:jc w:val="left"/>
-      </w:pPr>
-      <w:r>
-        <w:lastRenderedPageBreak/>
-        <w:t xml:space="preserve">Fragenvorschläge zum </w:t>
-      </w:r>
-      <w:r>
-        <w:t xml:space="preserve">Data Layer &amp; Datenhaltung (weitere Antwortmöglichkeiten </w:t>
-      </w:r>
-      <w:r>
-        <w:t xml:space="preserve">außer zentral und dezentral in Bezug auf </w:t>
-      </w:r>
-      <w:r>
-        <w:t>Datenhaltung)</w:t>
-      </w:r>
-    </w:p>
-    <w:p>
-      <w:pPr>
-        <w:pStyle w:val="Listenabsatz"/>
-        <w:numPr>
-          <w:ilvl w:val="0"/>
-          <w:numId w:val="2"/>
-        </w:numPr>
-        <w:jc w:val="left"/>
-      </w:pPr>
-      <w:r>
-        <w:t xml:space="preserve">(23. Im F.) </w:t>
-      </w:r>
-      <w:r>
-        <w:t>Wie/Wo wird die eigenentwickelte Softwareanwendung betrieben?</w:t>
-      </w:r>
-    </w:p>
-    <w:p>
-      <w:pPr>
-        <w:pStyle w:val="Listenabsatz"/>
-        <w:numPr>
-          <w:ilvl w:val="0"/>
-          <w:numId w:val="4"/>
-        </w:numPr>
-        <w:jc w:val="left"/>
-      </w:pPr>
-      <w:r>
-        <w:t>Welche Arten von Outsourcing gibt es?</w:t>
-      </w:r>
-      <w:r>
-        <w:t>!</w:t>
-      </w:r>
-    </w:p>
-    <w:p>
-      <w:pPr>
-        <w:pStyle w:val="Listenabsatz"/>
-        <w:ind w:left="1440"/>
-        <w:jc w:val="left"/>
-      </w:pPr>
-    </w:p>
-    <w:p>
-      <w:pPr>
-        <w:pStyle w:val="Listenabsatz"/>
-        <w:numPr>
-          <w:ilvl w:val="0"/>
-          <w:numId w:val="2"/>
-        </w:numPr>
-        <w:jc w:val="left"/>
-      </w:pPr>
-      <w:r>
-        <w:rPr>
-          <w:lang w:val="de-AT"/>
-        </w:rPr>
-        <w:t>(25</w:t>
-      </w:r>
-      <w:r>
-        <w:rPr>
-          <w:lang w:val="de-AT"/>
-        </w:rPr>
-        <w:t xml:space="preserve"> im F.</w:t>
-      </w:r>
-      <w:r>
-        <w:rPr>
-          <w:lang w:val="de-AT"/>
-        </w:rPr>
-        <w:t xml:space="preserve">) </w:t>
-      </w:r>
-      <w:r>
-        <w:rPr>
-          <w:lang w:val="de-AT"/>
-        </w:rPr>
-        <w:t xml:space="preserve">Was ist der häufigste Typ vom </w:t>
-      </w:r>
-      <w:r>
-        <w:t>Konnektor</w:t>
-      </w:r>
-      <w:r>
-        <w:rPr>
-          <w:lang w:val="de-AT"/>
-        </w:rPr>
-        <w:t>?</w:t>
-      </w:r>
-    </w:p>
-    <w:p>
-      <w:pPr>
-        <w:pStyle w:val="Listenabsatz"/>
-        <w:numPr>
-          <w:ilvl w:val="0"/>
-          <w:numId w:val="4"/>
-        </w:numPr>
-        <w:jc w:val="left"/>
-      </w:pPr>
-      <w:r>
-        <w:t>Welche</w:t>
-      </w:r>
-      <w:r>
-        <w:t xml:space="preserve"> Arten von Konnektoren gibt es? (Infos zu </w:t>
-      </w:r>
-      <w:proofErr w:type="spellStart"/>
-      <w:r>
-        <w:t>Konnektortypen</w:t>
-      </w:r>
-      <w:proofErr w:type="spellEnd"/>
-      <w:r>
-        <w:t xml:space="preserve"> ermitteln!)</w:t>
-      </w:r>
-    </w:p>
-    <w:p>
-      <w:pPr>
-        <w:pStyle w:val="Listenabsatz"/>
-        <w:numPr>
-          <w:ilvl w:val="0"/>
-          <w:numId w:val="2"/>
-        </w:numPr>
-        <w:jc w:val="left"/>
-      </w:pPr>
-      <w:r>
-        <w:t xml:space="preserve"> (34 im F.) </w:t>
-      </w:r>
-      <w:r>
-        <w:t xml:space="preserve">Wo existieren Probleme mit </w:t>
-      </w:r>
-      <w:r>
-        <w:t>Ihrer eigenentwickelten</w:t>
-      </w:r>
-      <w:r>
-        <w:t xml:space="preserve"> S</w:t>
-      </w:r>
-      <w:r>
-        <w:t>oftwareanwendung</w:t>
-      </w:r>
-      <w:r>
-        <w:t>?</w:t>
-      </w:r>
-      <w:r>
-        <w:t xml:space="preserve"> (Typische Probleme ermitteln, damit wir diese als Antwortmöglichkeit anbieten kön</w:t>
-      </w:r>
-      <w:bookmarkStart w:id="0" w:name="_GoBack"/>
-      <w:bookmarkEnd w:id="0"/>
-      <w:r>
-        <w:t>nen!)</w:t>
-      </w:r>
-    </w:p>
-    <w:p>
-      <w:pPr>
-        <w:pStyle w:val="Listenabsatz"/>
-        <w:numPr>
-          <w:ilvl w:val="0"/>
-          <w:numId w:val="4"/>
-        </w:numPr>
-        <w:jc w:val="left"/>
-      </w:pPr>
-      <w:r>
-        <w:t>Was sind die häufigsten Probleme im Zusammenhang mit der alten Software (historisch</w:t>
-      </w:r>
-      <w:r>
-        <w:t>e Entwicklung befragen!</w:t>
-      </w:r>
-      <w:r>
-        <w:t>)</w:t>
-      </w:r>
-      <w:r>
-        <w:t xml:space="preserve"> </w:t>
-      </w:r>
-      <w:r>
-        <w:t>–</w:t>
-      </w:r>
-      <w:r>
-        <w:t xml:space="preserve"> </w:t>
-      </w:r>
-      <w:r>
-        <w:t xml:space="preserve">Versuchen </w:t>
-      </w:r>
-      <w:r>
-        <w:t>5 Probleme auf</w:t>
-      </w:r>
-      <w:r>
-        <w:t>zu</w:t>
-      </w:r>
-      <w:r>
-        <w:t>zählen</w:t>
-      </w:r>
+        <w:ind w:left="1080"/>
+        <w:jc w:val="left"/>
+      </w:pPr>
+      <w:r>
+        <w:rPr>
+          <w:b/>
+        </w:rPr>
+        <w:t xml:space="preserve">Typische Probleme: </w:t>
+      </w:r>
+      <w:r>
+        <w:t>Historische Entwicklung bemerkbar?</w:t>
+      </w:r>
+    </w:p>
+    <w:p>
+      <w:pPr>
+        <w:jc w:val="left"/>
+      </w:pPr>
+    </w:p>
+    <w:p>
+      <w:pPr>
+        <w:jc w:val="left"/>
+      </w:pPr>
+    </w:p>
+    <w:p>
+      <w:pPr>
+        <w:jc w:val="left"/>
+      </w:pPr>
+    </w:p>
+    <w:p>
+      <w:pPr>
+        <w:jc w:val="left"/>
+      </w:pPr>
+    </w:p>
+    <w:p>
+      <w:pPr>
+        <w:jc w:val="left"/>
+      </w:pPr>
     </w:p>
     <w:sectPr>
+      <w:headerReference w:type="default" r:id="rId10"/>
+      <w:footerReference w:type="default" r:id="rId11"/>
       <w:pgSz w:w="11906" w:h="16838"/>
       <w:pgMar w:top="1417" w:right="1417" w:bottom="1134" w:left="1417" w:header="708" w:footer="708" w:gutter="0"/>
       <w:cols w:space="708"/>
@@ -557,13 +957,144 @@
 </w:document>
 </file>
 
+<file path=word/endnotes.xml><?xml version="1.0" encoding="utf-8"?>
+<w:endnotes xmlns:wpc="http://schemas.microsoft.com/office/word/2010/wordprocessingCanvas" xmlns:cx="http://schemas.microsoft.com/office/drawing/2014/chartex" xmlns:cx1="http://schemas.microsoft.com/office/drawing/2015/9/8/chartex" xmlns:cx2="http://schemas.microsoft.com/office/drawing/2015/10/21/chartex" xmlns:cx3="http://schemas.microsoft.com/office/drawing/2016/5/9/chartex" xmlns:cx4="http://schemas.microsoft.com/office/drawing/2016/5/10/chartex" xmlns:cx5="http://schemas.microsoft.com/office/drawing/2016/5/11/chartex" xmlns:cx6="http://schemas.microsoft.com/office/drawing/2016/5/12/chartex" xmlns:cx7="http://schemas.microsoft.com/office/drawing/2016/5/13/chartex" xmlns:cx8="http://schemas.microsoft.com/office/drawing/2016/5/14/chartex" xmlns:mc="http://schemas.openxmlformats.org/markup-compatibility/2006" xmlns:aink="http://schemas.microsoft.com/office/drawing/2016/ink" xmlns:am3d="http://schemas.microsoft.com/office/drawing/2017/model3d" xmlns:o="urn:schemas-microsoft-com:office:office" xmlns:r="http://schemas.openxmlformats.org/officeDocument/2006/relationships" xmlns:m="http://schemas.openxmlformats.org/officeDocument/2006/math" xmlns:v="urn:schemas-microsoft-com:vml" xmlns:wp14="http://schemas.microsoft.com/office/word/2010/wordprocessingDrawing" xmlns:wp="http://schemas.openxmlformats.org/drawingml/2006/wordprocessingDrawing" xmlns:w10="urn:schemas-microsoft-com:office:word" xmlns:w="http://schemas.openxmlformats.org/wordprocessingml/2006/main" xmlns:w14="http://schemas.microsoft.com/office/word/2010/wordml" xmlns:w15="http://schemas.microsoft.com/office/word/2012/wordml" xmlns:w16cid="http://schemas.microsoft.com/office/word/2016/wordml/cid" xmlns:w16se="http://schemas.microsoft.com/office/word/2015/wordml/symex" xmlns:wpg="http://schemas.microsoft.com/office/word/2010/wordprocessingGroup" xmlns:wpi="http://schemas.microsoft.com/office/word/2010/wordprocessingInk" xmlns:wne="http://schemas.microsoft.com/office/word/2006/wordml" xmlns:wps="http://schemas.microsoft.com/office/word/2010/wordprocessingShape" mc:Ignorable="w14 w15 w16se w16cid wp14">
+  <w:endnote w:type="separator" w:id="-1">
+    <w:p>
+      <w:pPr>
+        <w:spacing w:after="0" w:line="240" w:lineRule="auto"/>
+      </w:pPr>
+      <w:r>
+        <w:separator/>
+      </w:r>
+    </w:p>
+  </w:endnote>
+  <w:endnote w:type="continuationSeparator" w:id="0">
+    <w:p>
+      <w:pPr>
+        <w:spacing w:after="0" w:line="240" w:lineRule="auto"/>
+      </w:pPr>
+      <w:r>
+        <w:continuationSeparator/>
+      </w:r>
+    </w:p>
+  </w:endnote>
+</w:endnotes>
+</file>
+
+<file path=word/footer1.xml><?xml version="1.0" encoding="utf-8"?>
+<w:ftr xmlns:wpc="http://schemas.microsoft.com/office/word/2010/wordprocessingCanvas" xmlns:cx="http://schemas.microsoft.com/office/drawing/2014/chartex" xmlns:cx1="http://schemas.microsoft.com/office/drawing/2015/9/8/chartex" xmlns:cx2="http://schemas.microsoft.com/office/drawing/2015/10/21/chartex" xmlns:cx3="http://schemas.microsoft.com/office/drawing/2016/5/9/chartex" xmlns:cx4="http://schemas.microsoft.com/office/drawing/2016/5/10/chartex" xmlns:cx5="http://schemas.microsoft.com/office/drawing/2016/5/11/chartex" xmlns:cx6="http://schemas.microsoft.com/office/drawing/2016/5/12/chartex" xmlns:cx7="http://schemas.microsoft.com/office/drawing/2016/5/13/chartex" xmlns:cx8="http://schemas.microsoft.com/office/drawing/2016/5/14/chartex" xmlns:mc="http://schemas.openxmlformats.org/markup-compatibility/2006" xmlns:aink="http://schemas.microsoft.com/office/drawing/2016/ink" xmlns:am3d="http://schemas.microsoft.com/office/drawing/2017/model3d" xmlns:o="urn:schemas-microsoft-com:office:office" xmlns:r="http://schemas.openxmlformats.org/officeDocument/2006/relationships" xmlns:m="http://schemas.openxmlformats.org/officeDocument/2006/math" xmlns:v="urn:schemas-microsoft-com:vml" xmlns:wp14="http://schemas.microsoft.com/office/word/2010/wordprocessingDrawing" xmlns:wp="http://schemas.openxmlformats.org/drawingml/2006/wordprocessingDrawing" xmlns:w10="urn:schemas-microsoft-com:office:word" xmlns:w="http://schemas.openxmlformats.org/wordprocessingml/2006/main" xmlns:w14="http://schemas.microsoft.com/office/word/2010/wordml" xmlns:w15="http://schemas.microsoft.com/office/word/2012/wordml" xmlns:w16cid="http://schemas.microsoft.com/office/word/2016/wordml/cid" xmlns:w16se="http://schemas.microsoft.com/office/word/2015/wordml/symex" xmlns:wpg="http://schemas.microsoft.com/office/word/2010/wordprocessingGroup" xmlns:wpi="http://schemas.microsoft.com/office/word/2010/wordprocessingInk" xmlns:wne="http://schemas.microsoft.com/office/word/2006/wordml" xmlns:wps="http://schemas.microsoft.com/office/word/2010/wordprocessingShape" mc:Ignorable="w14 w15 w16se w16cid wp14">
+  <w:sdt>
+    <w:sdtPr>
+      <w:id w:val="-1683656854"/>
+      <w:docPartObj>
+        <w:docPartGallery w:val="Page Numbers (Bottom of Page)"/>
+        <w:docPartUnique/>
+      </w:docPartObj>
+    </w:sdtPr>
+    <w:sdtContent>
+      <w:p>
+        <w:pPr>
+          <w:pStyle w:val="Fuzeile"/>
+          <w:jc w:val="right"/>
+        </w:pPr>
+        <w:r>
+          <w:fldChar w:fldCharType="begin"/>
+        </w:r>
+        <w:r>
+          <w:instrText>PAGE   \* MERGEFORMAT</w:instrText>
+        </w:r>
+        <w:r>
+          <w:fldChar w:fldCharType="separate"/>
+        </w:r>
+        <w:r>
+          <w:t>2</w:t>
+        </w:r>
+        <w:r>
+          <w:fldChar w:fldCharType="end"/>
+        </w:r>
+      </w:p>
+    </w:sdtContent>
+  </w:sdt>
+  <w:p>
+    <w:pPr>
+      <w:pStyle w:val="Fuzeile"/>
+    </w:pPr>
+  </w:p>
+</w:ftr>
+</file>
+
+<file path=word/footnotes.xml><?xml version="1.0" encoding="utf-8"?>
+<w:footnotes xmlns:wpc="http://schemas.microsoft.com/office/word/2010/wordprocessingCanvas" xmlns:cx="http://schemas.microsoft.com/office/drawing/2014/chartex" xmlns:cx1="http://schemas.microsoft.com/office/drawing/2015/9/8/chartex" xmlns:cx2="http://schemas.microsoft.com/office/drawing/2015/10/21/chartex" xmlns:cx3="http://schemas.microsoft.com/office/drawing/2016/5/9/chartex" xmlns:cx4="http://schemas.microsoft.com/office/drawing/2016/5/10/chartex" xmlns:cx5="http://schemas.microsoft.com/office/drawing/2016/5/11/chartex" xmlns:cx6="http://schemas.microsoft.com/office/drawing/2016/5/12/chartex" xmlns:cx7="http://schemas.microsoft.com/office/drawing/2016/5/13/chartex" xmlns:cx8="http://schemas.microsoft.com/office/drawing/2016/5/14/chartex" xmlns:mc="http://schemas.openxmlformats.org/markup-compatibility/2006" xmlns:aink="http://schemas.microsoft.com/office/drawing/2016/ink" xmlns:am3d="http://schemas.microsoft.com/office/drawing/2017/model3d" xmlns:o="urn:schemas-microsoft-com:office:office" xmlns:r="http://schemas.openxmlformats.org/officeDocument/2006/relationships" xmlns:m="http://schemas.openxmlformats.org/officeDocument/2006/math" xmlns:v="urn:schemas-microsoft-com:vml" xmlns:wp14="http://schemas.microsoft.com/office/word/2010/wordprocessingDrawing" xmlns:wp="http://schemas.openxmlformats.org/drawingml/2006/wordprocessingDrawing" xmlns:w10="urn:schemas-microsoft-com:office:word" xmlns:w="http://schemas.openxmlformats.org/wordprocessingml/2006/main" xmlns:w14="http://schemas.microsoft.com/office/word/2010/wordml" xmlns:w15="http://schemas.microsoft.com/office/word/2012/wordml" xmlns:w16cid="http://schemas.microsoft.com/office/word/2016/wordml/cid" xmlns:w16se="http://schemas.microsoft.com/office/word/2015/wordml/symex" xmlns:wpg="http://schemas.microsoft.com/office/word/2010/wordprocessingGroup" xmlns:wpi="http://schemas.microsoft.com/office/word/2010/wordprocessingInk" xmlns:wne="http://schemas.microsoft.com/office/word/2006/wordml" xmlns:wps="http://schemas.microsoft.com/office/word/2010/wordprocessingShape" mc:Ignorable="w14 w15 w16se w16cid wp14">
+  <w:footnote w:type="separator" w:id="-1">
+    <w:p>
+      <w:pPr>
+        <w:spacing w:after="0" w:line="240" w:lineRule="auto"/>
+      </w:pPr>
+      <w:r>
+        <w:separator/>
+      </w:r>
+    </w:p>
+  </w:footnote>
+  <w:footnote w:type="continuationSeparator" w:id="0">
+    <w:p>
+      <w:pPr>
+        <w:spacing w:after="0" w:line="240" w:lineRule="auto"/>
+      </w:pPr>
+      <w:r>
+        <w:continuationSeparator/>
+      </w:r>
+    </w:p>
+  </w:footnote>
+</w:footnotes>
+</file>
+
+<file path=word/header1.xml><?xml version="1.0" encoding="utf-8"?>
+<w:hdr xmlns:wpc="http://schemas.microsoft.com/office/word/2010/wordprocessingCanvas" xmlns:cx="http://schemas.microsoft.com/office/drawing/2014/chartex" xmlns:cx1="http://schemas.microsoft.com/office/drawing/2015/9/8/chartex" xmlns:cx2="http://schemas.microsoft.com/office/drawing/2015/10/21/chartex" xmlns:cx3="http://schemas.microsoft.com/office/drawing/2016/5/9/chartex" xmlns:cx4="http://schemas.microsoft.com/office/drawing/2016/5/10/chartex" xmlns:cx5="http://schemas.microsoft.com/office/drawing/2016/5/11/chartex" xmlns:cx6="http://schemas.microsoft.com/office/drawing/2016/5/12/chartex" xmlns:cx7="http://schemas.microsoft.com/office/drawing/2016/5/13/chartex" xmlns:cx8="http://schemas.microsoft.com/office/drawing/2016/5/14/chartex" xmlns:mc="http://schemas.openxmlformats.org/markup-compatibility/2006" xmlns:aink="http://schemas.microsoft.com/office/drawing/2016/ink" xmlns:am3d="http://schemas.microsoft.com/office/drawing/2017/model3d" xmlns:o="urn:schemas-microsoft-com:office:office" xmlns:r="http://schemas.openxmlformats.org/officeDocument/2006/relationships" xmlns:m="http://schemas.openxmlformats.org/officeDocument/2006/math" xmlns:v="urn:schemas-microsoft-com:vml" xmlns:wp14="http://schemas.microsoft.com/office/word/2010/wordprocessingDrawing" xmlns:wp="http://schemas.openxmlformats.org/drawingml/2006/wordprocessingDrawing" xmlns:w10="urn:schemas-microsoft-com:office:word" xmlns:w="http://schemas.openxmlformats.org/wordprocessingml/2006/main" xmlns:w14="http://schemas.microsoft.com/office/word/2010/wordml" xmlns:w15="http://schemas.microsoft.com/office/word/2012/wordml" xmlns:w16cid="http://schemas.microsoft.com/office/word/2016/wordml/cid" xmlns:w16se="http://schemas.microsoft.com/office/word/2015/wordml/symex" xmlns:wpg="http://schemas.microsoft.com/office/word/2010/wordprocessingGroup" xmlns:wpi="http://schemas.microsoft.com/office/word/2010/wordprocessingInk" xmlns:wne="http://schemas.microsoft.com/office/word/2006/wordml" xmlns:wps="http://schemas.microsoft.com/office/word/2010/wordprocessingShape" mc:Ignorable="w14 w15 w16se w16cid wp14">
+  <w:p>
+    <w:pPr>
+      <w:pStyle w:val="Kopfzeile"/>
+      <w:rPr>
+        <w:lang w:val="de-AT"/>
+      </w:rPr>
+    </w:pPr>
+    <w:r>
+      <w:rPr>
+        <w:lang w:val="de-AT"/>
+      </w:rPr>
+      <w:t>Gespräch am Software Engineering Institut JKU</w:t>
+    </w:r>
+  </w:p>
+  <w:p>
+    <w:pPr>
+      <w:pStyle w:val="Kopfzeile"/>
+      <w:rPr>
+        <w:lang w:val="de-AT"/>
+      </w:rPr>
+    </w:pPr>
+    <w:r>
+      <w:rPr>
+        <w:lang w:val="de-AT"/>
+      </w:rPr>
+      <w:t>Ivan Samardzic</w:t>
+    </w:r>
+    <w:r>
+      <w:rPr>
+        <w:lang w:val="de-AT"/>
+      </w:rPr>
+      <w:t xml:space="preserve"> - K01623903</w:t>
+    </w:r>
+  </w:p>
+</w:hdr>
+</file>
+
 <file path=word/numbering.xml><?xml version="1.0" encoding="utf-8"?>
 <w:numbering xmlns:wpc="http://schemas.microsoft.com/office/word/2010/wordprocessingCanvas" xmlns:cx="http://schemas.microsoft.com/office/drawing/2014/chartex" xmlns:cx1="http://schemas.microsoft.com/office/drawing/2015/9/8/chartex" xmlns:cx2="http://schemas.microsoft.com/office/drawing/2015/10/21/chartex" xmlns:cx3="http://schemas.microsoft.com/office/drawing/2016/5/9/chartex" xmlns:cx4="http://schemas.microsoft.com/office/drawing/2016/5/10/chartex" xmlns:cx5="http://schemas.microsoft.com/office/drawing/2016/5/11/chartex" xmlns:cx6="http://schemas.microsoft.com/office/drawing/2016/5/12/chartex" xmlns:cx7="http://schemas.microsoft.com/office/drawing/2016/5/13/chartex" xmlns:cx8="http://schemas.microsoft.com/office/drawing/2016/5/14/chartex" xmlns:mc="http://schemas.openxmlformats.org/markup-compatibility/2006" xmlns:aink="http://schemas.microsoft.com/office/drawing/2016/ink" xmlns:am3d="http://schemas.microsoft.com/office/drawing/2017/model3d" xmlns:o="urn:schemas-microsoft-com:office:office" xmlns:r="http://schemas.openxmlformats.org/officeDocument/2006/relationships" xmlns:m="http://schemas.openxmlformats.org/officeDocument/2006/math" xmlns:v="urn:schemas-microsoft-com:vml" xmlns:wp14="http://schemas.microsoft.com/office/word/2010/wordprocessingDrawing" xmlns:wp="http://schemas.openxmlformats.org/drawingml/2006/wordprocessingDrawing" xmlns:w10="urn:schemas-microsoft-com:office:word" xmlns:w="http://schemas.openxmlformats.org/wordprocessingml/2006/main" xmlns:w14="http://schemas.microsoft.com/office/word/2010/wordml" xmlns:w15="http://schemas.microsoft.com/office/word/2012/wordml" xmlns:w16cid="http://schemas.microsoft.com/office/word/2016/wordml/cid" xmlns:w16se="http://schemas.microsoft.com/office/word/2015/wordml/symex" xmlns:wpg="http://schemas.microsoft.com/office/word/2010/wordprocessingGroup" xmlns:wpi="http://schemas.microsoft.com/office/word/2010/wordprocessingInk" xmlns:wne="http://schemas.microsoft.com/office/word/2006/wordml" xmlns:wps="http://schemas.microsoft.com/office/word/2010/wordprocessingShape" mc:Ignorable="w14 w15 w16se w16cid wp14">
   <w:abstractNum w:abstractNumId="0" w15:restartNumberingAfterBreak="0">
-    <w:nsid w:val="3D523675"/>
+    <w:nsid w:val="206161BC"/>
     <w:multiLevelType w:val="hybridMultilevel"/>
-    <w:tmpl w:val="430A6CC2"/>
-    <w:lvl w:ilvl="0" w:tplc="7CE8448C">
+    <w:tmpl w:val="465CBDEA"/>
+    <w:lvl w:ilvl="0" w:tplc="0C07000F">
       <w:start w:val="1"/>
       <w:numFmt w:val="decimal"/>
       <w:lvlText w:val="%1."/>
@@ -571,11 +1102,8 @@
       <w:pPr>
         <w:ind w:left="1080" w:hanging="360"/>
       </w:pPr>
-      <w:rPr>
-        <w:rFonts w:hint="default"/>
-      </w:rPr>
-    </w:lvl>
-    <w:lvl w:ilvl="1" w:tplc="04070019">
+    </w:lvl>
+    <w:lvl w:ilvl="1" w:tplc="0C070019" w:tentative="1">
       <w:start w:val="1"/>
       <w:numFmt w:val="lowerLetter"/>
       <w:lvlText w:val="%2."/>
@@ -584,7 +1112,7 @@
         <w:ind w:left="1800" w:hanging="360"/>
       </w:pPr>
     </w:lvl>
-    <w:lvl w:ilvl="2" w:tplc="0407001B" w:tentative="1">
+    <w:lvl w:ilvl="2" w:tplc="0C07001B" w:tentative="1">
       <w:start w:val="1"/>
       <w:numFmt w:val="lowerRoman"/>
       <w:lvlText w:val="%3."/>
@@ -593,7 +1121,7 @@
         <w:ind w:left="2520" w:hanging="180"/>
       </w:pPr>
     </w:lvl>
-    <w:lvl w:ilvl="3" w:tplc="0407000F" w:tentative="1">
+    <w:lvl w:ilvl="3" w:tplc="0C07000F" w:tentative="1">
       <w:start w:val="1"/>
       <w:numFmt w:val="decimal"/>
       <w:lvlText w:val="%4."/>
@@ -602,7 +1130,7 @@
         <w:ind w:left="3240" w:hanging="360"/>
       </w:pPr>
     </w:lvl>
-    <w:lvl w:ilvl="4" w:tplc="04070019" w:tentative="1">
+    <w:lvl w:ilvl="4" w:tplc="0C070019" w:tentative="1">
       <w:start w:val="1"/>
       <w:numFmt w:val="lowerLetter"/>
       <w:lvlText w:val="%5."/>
@@ -611,7 +1139,7 @@
         <w:ind w:left="3960" w:hanging="360"/>
       </w:pPr>
     </w:lvl>
-    <w:lvl w:ilvl="5" w:tplc="0407001B" w:tentative="1">
+    <w:lvl w:ilvl="5" w:tplc="0C07001B" w:tentative="1">
       <w:start w:val="1"/>
       <w:numFmt w:val="lowerRoman"/>
       <w:lvlText w:val="%6."/>
@@ -620,7 +1148,7 @@
         <w:ind w:left="4680" w:hanging="180"/>
       </w:pPr>
     </w:lvl>
-    <w:lvl w:ilvl="6" w:tplc="0407000F" w:tentative="1">
+    <w:lvl w:ilvl="6" w:tplc="0C07000F" w:tentative="1">
       <w:start w:val="1"/>
       <w:numFmt w:val="decimal"/>
       <w:lvlText w:val="%7."/>
@@ -629,7 +1157,7 @@
         <w:ind w:left="5400" w:hanging="360"/>
       </w:pPr>
     </w:lvl>
-    <w:lvl w:ilvl="7" w:tplc="04070019" w:tentative="1">
+    <w:lvl w:ilvl="7" w:tplc="0C070019" w:tentative="1">
       <w:start w:val="1"/>
       <w:numFmt w:val="lowerLetter"/>
       <w:lvlText w:val="%8."/>
@@ -638,7 +1166,7 @@
         <w:ind w:left="6120" w:hanging="360"/>
       </w:pPr>
     </w:lvl>
-    <w:lvl w:ilvl="8" w:tplc="0407001B" w:tentative="1">
+    <w:lvl w:ilvl="8" w:tplc="0C07001B" w:tentative="1">
       <w:start w:val="1"/>
       <w:numFmt w:val="lowerRoman"/>
       <w:lvlText w:val="%9."/>
@@ -649,6 +1177,98 @@
     </w:lvl>
   </w:abstractNum>
   <w:abstractNum w:abstractNumId="1" w15:restartNumberingAfterBreak="0">
+    <w:nsid w:val="3D523675"/>
+    <w:multiLevelType w:val="hybridMultilevel"/>
+    <w:tmpl w:val="DB5C08DC"/>
+    <w:lvl w:ilvl="0" w:tplc="7CE8448C">
+      <w:start w:val="1"/>
+      <w:numFmt w:val="decimal"/>
+      <w:lvlText w:val="%1."/>
+      <w:lvlJc w:val="left"/>
+      <w:pPr>
+        <w:ind w:left="1080" w:hanging="360"/>
+      </w:pPr>
+      <w:rPr>
+        <w:rFonts w:hint="default"/>
+      </w:rPr>
+    </w:lvl>
+    <w:lvl w:ilvl="1" w:tplc="0C070001">
+      <w:start w:val="1"/>
+      <w:numFmt w:val="bullet"/>
+      <w:lvlText w:val=""/>
+      <w:lvlJc w:val="left"/>
+      <w:pPr>
+        <w:ind w:left="1800" w:hanging="360"/>
+      </w:pPr>
+      <w:rPr>
+        <w:rFonts w:ascii="Symbol" w:hAnsi="Symbol" w:hint="default"/>
+      </w:rPr>
+    </w:lvl>
+    <w:lvl w:ilvl="2" w:tplc="0407001B" w:tentative="1">
+      <w:start w:val="1"/>
+      <w:numFmt w:val="lowerRoman"/>
+      <w:lvlText w:val="%3."/>
+      <w:lvlJc w:val="right"/>
+      <w:pPr>
+        <w:ind w:left="2520" w:hanging="180"/>
+      </w:pPr>
+    </w:lvl>
+    <w:lvl w:ilvl="3" w:tplc="0407000F" w:tentative="1">
+      <w:start w:val="1"/>
+      <w:numFmt w:val="decimal"/>
+      <w:lvlText w:val="%4."/>
+      <w:lvlJc w:val="left"/>
+      <w:pPr>
+        <w:ind w:left="3240" w:hanging="360"/>
+      </w:pPr>
+    </w:lvl>
+    <w:lvl w:ilvl="4" w:tplc="04070019" w:tentative="1">
+      <w:start w:val="1"/>
+      <w:numFmt w:val="lowerLetter"/>
+      <w:lvlText w:val="%5."/>
+      <w:lvlJc w:val="left"/>
+      <w:pPr>
+        <w:ind w:left="3960" w:hanging="360"/>
+      </w:pPr>
+    </w:lvl>
+    <w:lvl w:ilvl="5" w:tplc="0407001B" w:tentative="1">
+      <w:start w:val="1"/>
+      <w:numFmt w:val="lowerRoman"/>
+      <w:lvlText w:val="%6."/>
+      <w:lvlJc w:val="right"/>
+      <w:pPr>
+        <w:ind w:left="4680" w:hanging="180"/>
+      </w:pPr>
+    </w:lvl>
+    <w:lvl w:ilvl="6" w:tplc="0407000F" w:tentative="1">
+      <w:start w:val="1"/>
+      <w:numFmt w:val="decimal"/>
+      <w:lvlText w:val="%7."/>
+      <w:lvlJc w:val="left"/>
+      <w:pPr>
+        <w:ind w:left="5400" w:hanging="360"/>
+      </w:pPr>
+    </w:lvl>
+    <w:lvl w:ilvl="7" w:tplc="04070019" w:tentative="1">
+      <w:start w:val="1"/>
+      <w:numFmt w:val="lowerLetter"/>
+      <w:lvlText w:val="%8."/>
+      <w:lvlJc w:val="left"/>
+      <w:pPr>
+        <w:ind w:left="6120" w:hanging="360"/>
+      </w:pPr>
+    </w:lvl>
+    <w:lvl w:ilvl="8" w:tplc="0407001B" w:tentative="1">
+      <w:start w:val="1"/>
+      <w:numFmt w:val="lowerRoman"/>
+      <w:lvlText w:val="%9."/>
+      <w:lvlJc w:val="right"/>
+      <w:pPr>
+        <w:ind w:left="6840" w:hanging="180"/>
+      </w:pPr>
+    </w:lvl>
+  </w:abstractNum>
+  <w:abstractNum w:abstractNumId="2" w15:restartNumberingAfterBreak="0">
     <w:nsid w:val="419D586D"/>
     <w:multiLevelType w:val="hybridMultilevel"/>
     <w:tmpl w:val="45E26246"/>
@@ -737,7 +1357,7 @@
       </w:pPr>
     </w:lvl>
   </w:abstractNum>
-  <w:abstractNum w:abstractNumId="2" w15:restartNumberingAfterBreak="0">
+  <w:abstractNum w:abstractNumId="3" w15:restartNumberingAfterBreak="0">
     <w:nsid w:val="43182419"/>
     <w:multiLevelType w:val="hybridMultilevel"/>
     <w:tmpl w:val="7FA8DDE8"/>
@@ -826,7 +1446,7 @@
       </w:pPr>
     </w:lvl>
   </w:abstractNum>
-  <w:abstractNum w:abstractNumId="3" w15:restartNumberingAfterBreak="0">
+  <w:abstractNum w:abstractNumId="4" w15:restartNumberingAfterBreak="0">
     <w:nsid w:val="4E4E4475"/>
     <w:multiLevelType w:val="hybridMultilevel"/>
     <w:tmpl w:val="C67C0EFC"/>
@@ -916,7 +1536,7 @@
       </w:pPr>
     </w:lvl>
   </w:abstractNum>
-  <w:abstractNum w:abstractNumId="4" w15:restartNumberingAfterBreak="0">
+  <w:abstractNum w:abstractNumId="5" w15:restartNumberingAfterBreak="0">
     <w:nsid w:val="6C8F0A0B"/>
     <w:multiLevelType w:val="hybridMultilevel"/>
     <w:tmpl w:val="05E6A856"/>
@@ -932,7 +1552,7 @@
         <w:rFonts w:ascii="Arial" w:eastAsiaTheme="minorHAnsi" w:hAnsi="Arial" w:cs="Arial" w:hint="default"/>
       </w:rPr>
     </w:lvl>
-    <w:lvl w:ilvl="1" w:tplc="04070003" w:tentative="1">
+    <w:lvl w:ilvl="1" w:tplc="04070003">
       <w:start w:val="1"/>
       <w:numFmt w:val="bullet"/>
       <w:lvlText w:val="o"/>
@@ -1029,20 +1649,139 @@
       </w:rPr>
     </w:lvl>
   </w:abstractNum>
+  <w:abstractNum w:abstractNumId="6" w15:restartNumberingAfterBreak="0">
+    <w:nsid w:val="750A5E7F"/>
+    <w:multiLevelType w:val="hybridMultilevel"/>
+    <w:tmpl w:val="E9447376"/>
+    <w:lvl w:ilvl="0" w:tplc="6AF6D878">
+      <w:start w:val="1"/>
+      <w:numFmt w:val="bullet"/>
+      <w:lvlText w:val="-"/>
+      <w:lvlJc w:val="left"/>
+      <w:pPr>
+        <w:ind w:left="2160" w:hanging="360"/>
+      </w:pPr>
+      <w:rPr>
+        <w:rFonts w:ascii="Arial" w:eastAsiaTheme="minorHAnsi" w:hAnsi="Arial" w:cs="Arial" w:hint="default"/>
+      </w:rPr>
+    </w:lvl>
+    <w:lvl w:ilvl="1" w:tplc="0C070003" w:tentative="1">
+      <w:start w:val="1"/>
+      <w:numFmt w:val="bullet"/>
+      <w:lvlText w:val="o"/>
+      <w:lvlJc w:val="left"/>
+      <w:pPr>
+        <w:ind w:left="2880" w:hanging="360"/>
+      </w:pPr>
+      <w:rPr>
+        <w:rFonts w:ascii="Courier New" w:hAnsi="Courier New" w:cs="Courier New" w:hint="default"/>
+      </w:rPr>
+    </w:lvl>
+    <w:lvl w:ilvl="2" w:tplc="0C070005" w:tentative="1">
+      <w:start w:val="1"/>
+      <w:numFmt w:val="bullet"/>
+      <w:lvlText w:val=""/>
+      <w:lvlJc w:val="left"/>
+      <w:pPr>
+        <w:ind w:left="3600" w:hanging="360"/>
+      </w:pPr>
+      <w:rPr>
+        <w:rFonts w:ascii="Wingdings" w:hAnsi="Wingdings" w:hint="default"/>
+      </w:rPr>
+    </w:lvl>
+    <w:lvl w:ilvl="3" w:tplc="0C070001" w:tentative="1">
+      <w:start w:val="1"/>
+      <w:numFmt w:val="bullet"/>
+      <w:lvlText w:val=""/>
+      <w:lvlJc w:val="left"/>
+      <w:pPr>
+        <w:ind w:left="4320" w:hanging="360"/>
+      </w:pPr>
+      <w:rPr>
+        <w:rFonts w:ascii="Symbol" w:hAnsi="Symbol" w:hint="default"/>
+      </w:rPr>
+    </w:lvl>
+    <w:lvl w:ilvl="4" w:tplc="0C070003" w:tentative="1">
+      <w:start w:val="1"/>
+      <w:numFmt w:val="bullet"/>
+      <w:lvlText w:val="o"/>
+      <w:lvlJc w:val="left"/>
+      <w:pPr>
+        <w:ind w:left="5040" w:hanging="360"/>
+      </w:pPr>
+      <w:rPr>
+        <w:rFonts w:ascii="Courier New" w:hAnsi="Courier New" w:cs="Courier New" w:hint="default"/>
+      </w:rPr>
+    </w:lvl>
+    <w:lvl w:ilvl="5" w:tplc="0C070005" w:tentative="1">
+      <w:start w:val="1"/>
+      <w:numFmt w:val="bullet"/>
+      <w:lvlText w:val=""/>
+      <w:lvlJc w:val="left"/>
+      <w:pPr>
+        <w:ind w:left="5760" w:hanging="360"/>
+      </w:pPr>
+      <w:rPr>
+        <w:rFonts w:ascii="Wingdings" w:hAnsi="Wingdings" w:hint="default"/>
+      </w:rPr>
+    </w:lvl>
+    <w:lvl w:ilvl="6" w:tplc="0C070001" w:tentative="1">
+      <w:start w:val="1"/>
+      <w:numFmt w:val="bullet"/>
+      <w:lvlText w:val=""/>
+      <w:lvlJc w:val="left"/>
+      <w:pPr>
+        <w:ind w:left="6480" w:hanging="360"/>
+      </w:pPr>
+      <w:rPr>
+        <w:rFonts w:ascii="Symbol" w:hAnsi="Symbol" w:hint="default"/>
+      </w:rPr>
+    </w:lvl>
+    <w:lvl w:ilvl="7" w:tplc="0C070003" w:tentative="1">
+      <w:start w:val="1"/>
+      <w:numFmt w:val="bullet"/>
+      <w:lvlText w:val="o"/>
+      <w:lvlJc w:val="left"/>
+      <w:pPr>
+        <w:ind w:left="7200" w:hanging="360"/>
+      </w:pPr>
+      <w:rPr>
+        <w:rFonts w:ascii="Courier New" w:hAnsi="Courier New" w:cs="Courier New" w:hint="default"/>
+      </w:rPr>
+    </w:lvl>
+    <w:lvl w:ilvl="8" w:tplc="0C070005" w:tentative="1">
+      <w:start w:val="1"/>
+      <w:numFmt w:val="bullet"/>
+      <w:lvlText w:val=""/>
+      <w:lvlJc w:val="left"/>
+      <w:pPr>
+        <w:ind w:left="7920" w:hanging="360"/>
+      </w:pPr>
+      <w:rPr>
+        <w:rFonts w:ascii="Wingdings" w:hAnsi="Wingdings" w:hint="default"/>
+      </w:rPr>
+    </w:lvl>
+  </w:abstractNum>
   <w:num w:numId="1">
+    <w:abstractNumId w:val="3"/>
+  </w:num>
+  <w:num w:numId="2">
+    <w:abstractNumId w:val="1"/>
+  </w:num>
+  <w:num w:numId="3">
     <w:abstractNumId w:val="2"/>
   </w:num>
-  <w:num w:numId="2">
+  <w:num w:numId="4">
+    <w:abstractNumId w:val="5"/>
+  </w:num>
+  <w:num w:numId="5">
+    <w:abstractNumId w:val="4"/>
+  </w:num>
+  <w:num w:numId="6">
     <w:abstractNumId w:val="0"/>
   </w:num>
-  <w:num w:numId="3">
-    <w:abstractNumId w:val="1"/>
-  </w:num>
-  <w:num w:numId="4">
-    <w:abstractNumId w:val="4"/>
-  </w:num>
-  <w:num w:numId="5">
-    <w:abstractNumId w:val="3"/>
+  <w:num w:numId="7">
+    <w:abstractNumId w:val="6"/>
   </w:num>
 </w:numbering>
 </file>
@@ -1484,6 +2223,62 @@
       <w:contextualSpacing/>
     </w:pPr>
   </w:style>
+  <w:style w:type="paragraph" w:styleId="Kopfzeile">
+    <w:name w:val="header"/>
+    <w:basedOn w:val="Standard"/>
+    <w:link w:val="KopfzeileZchn"/>
+    <w:uiPriority w:val="99"/>
+    <w:unhideWhenUsed/>
+    <w:rsid w:val="00187F72"/>
+    <w:pPr>
+      <w:tabs>
+        <w:tab w:val="center" w:pos="4536"/>
+        <w:tab w:val="right" w:pos="9072"/>
+      </w:tabs>
+      <w:spacing w:after="0" w:line="240" w:lineRule="auto"/>
+    </w:pPr>
+  </w:style>
+  <w:style w:type="character" w:customStyle="1" w:styleId="KopfzeileZchn">
+    <w:name w:val="Kopfzeile Zchn"/>
+    <w:basedOn w:val="Absatz-Standardschriftart"/>
+    <w:link w:val="Kopfzeile"/>
+    <w:uiPriority w:val="99"/>
+    <w:rsid w:val="00187F72"/>
+  </w:style>
+  <w:style w:type="paragraph" w:styleId="Fuzeile">
+    <w:name w:val="footer"/>
+    <w:basedOn w:val="Standard"/>
+    <w:link w:val="FuzeileZchn"/>
+    <w:uiPriority w:val="99"/>
+    <w:unhideWhenUsed/>
+    <w:rsid w:val="00187F72"/>
+    <w:pPr>
+      <w:tabs>
+        <w:tab w:val="center" w:pos="4536"/>
+        <w:tab w:val="right" w:pos="9072"/>
+      </w:tabs>
+      <w:spacing w:after="0" w:line="240" w:lineRule="auto"/>
+    </w:pPr>
+  </w:style>
+  <w:style w:type="character" w:customStyle="1" w:styleId="FuzeileZchn">
+    <w:name w:val="Fußzeile Zchn"/>
+    <w:basedOn w:val="Absatz-Standardschriftart"/>
+    <w:link w:val="Fuzeile"/>
+    <w:uiPriority w:val="99"/>
+    <w:rsid w:val="00187F72"/>
+  </w:style>
+  <w:style w:type="character" w:styleId="Hyperlink">
+    <w:name w:val="Hyperlink"/>
+    <w:basedOn w:val="Absatz-Standardschriftart"/>
+    <w:uiPriority w:val="99"/>
+    <w:semiHidden/>
+    <w:unhideWhenUsed/>
+    <w:rsid w:val="0073787C"/>
+    <w:rPr>
+      <w:color w:val="0000FF"/>
+      <w:u w:val="single"/>
+    </w:rPr>
+  </w:style>
 </w:styles>
 </file>
 

</xml_diff>